<commit_message>
added 29APR task doc
</commit_message>
<xml_diff>
--- a/29th task doc on git and github.docx
+++ b/29th task doc on git and github.docx
@@ -56,7 +56,17 @@
           <w:sz w:val="18"/>
           <w:szCs w:val="18"/>
         </w:rPr>
-        <w:t xml:space="preserve">3) Final document should be uploaded to </w:t>
+        <w:t xml:space="preserve">3) </w:t>
+      </w:r>
+      <w:bookmarkStart w:id="0" w:name="_Hlk165315422"/>
+      <w:r>
+        <w:rPr>
+          <w:rFonts w:ascii="Consolas" w:hAnsi="Consolas"/>
+          <w:color w:val="1D1C1D"/>
+          <w:sz w:val="18"/>
+          <w:szCs w:val="18"/>
+        </w:rPr>
+        <w:t xml:space="preserve">Final document should be uploaded to </w:t>
       </w:r>
       <w:proofErr w:type="spellStart"/>
       <w:r>
@@ -76,7 +86,17 @@
           <w:sz w:val="18"/>
           <w:szCs w:val="18"/>
         </w:rPr>
-        <w:t xml:space="preserve"> and share the </w:t>
+        <w:t xml:space="preserve"> and</w:t>
+      </w:r>
+      <w:bookmarkEnd w:id="0"/>
+      <w:r>
+        <w:rPr>
+          <w:rFonts w:ascii="Consolas" w:hAnsi="Consolas"/>
+          <w:color w:val="1D1C1D"/>
+          <w:sz w:val="18"/>
+          <w:szCs w:val="18"/>
+        </w:rPr>
+        <w:t xml:space="preserve"> share the </w:t>
       </w:r>
       <w:proofErr w:type="spellStart"/>
       <w:r>
@@ -281,12 +301,15 @@
     </w:p>
     <w:p>
       <w:pPr>
+        <w:pStyle w:val="ListParagraph"/>
+        <w:numPr>
+          <w:ilvl w:val="0"/>
+          <w:numId w:val="3"/>
+        </w:numPr>
         <w:rPr>
           <w:noProof/>
         </w:rPr>
       </w:pPr>
-      <w:bookmarkStart w:id="0" w:name="_GoBack"/>
-      <w:bookmarkEnd w:id="0"/>
       <w:r>
         <w:rPr>
           <w:rFonts w:ascii="Consolas" w:hAnsi="Consolas"/>
@@ -296,19 +319,49 @@
           <w:szCs w:val="18"/>
           <w14:ligatures w14:val="none"/>
         </w:rPr>
-        <w:br/>
-      </w:r>
-    </w:p>
-    <w:p>
-      <w:r>
+        <w:t>Watched video and written notes</w:t>
+      </w:r>
+    </w:p>
+    <w:p>
+      <w:pPr>
+        <w:pStyle w:val="ListParagraph"/>
+        <w:numPr>
+          <w:ilvl w:val="0"/>
+          <w:numId w:val="3"/>
+        </w:numPr>
         <w:rPr>
           <w:noProof/>
         </w:rPr>
+      </w:pPr>
+      <w:r>
+        <w:rPr>
+          <w:rFonts w:ascii="Consolas" w:hAnsi="Consolas"/>
+          <w:color w:val="1D1C1D"/>
+          <w:kern w:val="0"/>
+          <w:sz w:val="18"/>
+          <w:szCs w:val="18"/>
+          <w14:ligatures w14:val="none"/>
+        </w:rPr>
+        <w:t>Executed commands</w:t>
+      </w:r>
+    </w:p>
+    <w:p>
+      <w:pPr>
+        <w:ind w:left="360"/>
+        <w:rPr>
+          <w:noProof/>
+        </w:rPr>
+      </w:pPr>
+      <w:r>
+        <w:rPr>
+          <w:noProof/>
+          <w14:ligatures w14:val="none"/>
+        </w:rPr>
         <w:drawing>
-          <wp:inline distT="0" distB="0" distL="0" distR="0" wp14:anchorId="7A0AC679" wp14:editId="0A6D0932">
-            <wp:extent cx="5731510" cy="2660015"/>
+          <wp:inline distT="0" distB="0" distL="0" distR="0" wp14:anchorId="179D4D41" wp14:editId="54BEC1C4">
+            <wp:extent cx="5731510" cy="3726815"/>
             <wp:effectExtent l="0" t="0" r="2540" b="6985"/>
-            <wp:docPr id="1" name="Picture 1"/>
+            <wp:docPr id="2" name="Picture 2"/>
             <wp:cNvGraphicFramePr>
               <a:graphicFrameLocks xmlns:a="http://schemas.openxmlformats.org/drawingml/2006/main" noChangeAspect="1"/>
             </wp:cNvGraphicFramePr>
@@ -328,6 +381,180 @@
                   <pic:spPr>
                     <a:xfrm>
                       <a:off x="0" y="0"/>
+                      <a:ext cx="5731510" cy="3726815"/>
+                    </a:xfrm>
+                    <a:prstGeom prst="rect">
+                      <a:avLst/>
+                    </a:prstGeom>
+                  </pic:spPr>
+                </pic:pic>
+              </a:graphicData>
+            </a:graphic>
+          </wp:inline>
+        </w:drawing>
+      </w:r>
+    </w:p>
+    <w:p>
+      <w:pPr>
+        <w:ind w:left="360"/>
+        <w:rPr>
+          <w:noProof/>
+        </w:rPr>
+      </w:pPr>
+      <w:r>
+        <w:rPr>
+          <w:noProof/>
+          <w14:ligatures w14:val="none"/>
+        </w:rPr>
+        <w:lastRenderedPageBreak/>
+        <w:drawing>
+          <wp:inline distT="0" distB="0" distL="0" distR="0" wp14:anchorId="6CF811EF" wp14:editId="7C19B23F">
+            <wp:extent cx="5731510" cy="3140710"/>
+            <wp:effectExtent l="0" t="0" r="2540" b="2540"/>
+            <wp:docPr id="3" name="Picture 3"/>
+            <wp:cNvGraphicFramePr>
+              <a:graphicFrameLocks xmlns:a="http://schemas.openxmlformats.org/drawingml/2006/main" noChangeAspect="1"/>
+            </wp:cNvGraphicFramePr>
+            <a:graphic xmlns:a="http://schemas.openxmlformats.org/drawingml/2006/main">
+              <a:graphicData uri="http://schemas.openxmlformats.org/drawingml/2006/picture">
+                <pic:pic xmlns:pic="http://schemas.openxmlformats.org/drawingml/2006/picture">
+                  <pic:nvPicPr>
+                    <pic:cNvPr id="1" name=""/>
+                    <pic:cNvPicPr/>
+                  </pic:nvPicPr>
+                  <pic:blipFill>
+                    <a:blip r:embed="rId8"/>
+                    <a:stretch>
+                      <a:fillRect/>
+                    </a:stretch>
+                  </pic:blipFill>
+                  <pic:spPr>
+                    <a:xfrm>
+                      <a:off x="0" y="0"/>
+                      <a:ext cx="5731510" cy="3140710"/>
+                    </a:xfrm>
+                    <a:prstGeom prst="rect">
+                      <a:avLst/>
+                    </a:prstGeom>
+                  </pic:spPr>
+                </pic:pic>
+              </a:graphicData>
+            </a:graphic>
+          </wp:inline>
+        </w:drawing>
+      </w:r>
+    </w:p>
+    <w:p>
+      <w:pPr>
+        <w:ind w:left="360"/>
+        <w:rPr>
+          <w:noProof/>
+        </w:rPr>
+      </w:pPr>
+      <w:r>
+        <w:rPr>
+          <w:noProof/>
+          <w14:ligatures w14:val="none"/>
+        </w:rPr>
+        <w:drawing>
+          <wp:inline distT="0" distB="0" distL="0" distR="0" wp14:anchorId="090FEBCE" wp14:editId="3BCB7913">
+            <wp:extent cx="5731510" cy="2527300"/>
+            <wp:effectExtent l="0" t="0" r="2540" b="6350"/>
+            <wp:docPr id="4" name="Picture 4"/>
+            <wp:cNvGraphicFramePr>
+              <a:graphicFrameLocks xmlns:a="http://schemas.openxmlformats.org/drawingml/2006/main" noChangeAspect="1"/>
+            </wp:cNvGraphicFramePr>
+            <a:graphic xmlns:a="http://schemas.openxmlformats.org/drawingml/2006/main">
+              <a:graphicData uri="http://schemas.openxmlformats.org/drawingml/2006/picture">
+                <pic:pic xmlns:pic="http://schemas.openxmlformats.org/drawingml/2006/picture">
+                  <pic:nvPicPr>
+                    <pic:cNvPr id="1" name=""/>
+                    <pic:cNvPicPr/>
+                  </pic:nvPicPr>
+                  <pic:blipFill>
+                    <a:blip r:embed="rId9"/>
+                    <a:stretch>
+                      <a:fillRect/>
+                    </a:stretch>
+                  </pic:blipFill>
+                  <pic:spPr>
+                    <a:xfrm>
+                      <a:off x="0" y="0"/>
+                      <a:ext cx="5731510" cy="2527300"/>
+                    </a:xfrm>
+                    <a:prstGeom prst="rect">
+                      <a:avLst/>
+                    </a:prstGeom>
+                  </pic:spPr>
+                </pic:pic>
+              </a:graphicData>
+            </a:graphic>
+          </wp:inline>
+        </w:drawing>
+      </w:r>
+      <w:bookmarkStart w:id="1" w:name="_GoBack"/>
+      <w:bookmarkEnd w:id="1"/>
+    </w:p>
+    <w:p>
+      <w:pPr>
+        <w:pStyle w:val="ListParagraph"/>
+        <w:numPr>
+          <w:ilvl w:val="0"/>
+          <w:numId w:val="3"/>
+        </w:numPr>
+        <w:rPr>
+          <w:noProof/>
+        </w:rPr>
+      </w:pPr>
+      <w:r>
+        <w:rPr>
+          <w:noProof/>
+        </w:rPr>
+        <w:t>Final document uploaded to github and</w:t>
+      </w:r>
+      <w:r>
+        <w:rPr>
+          <w:noProof/>
+        </w:rPr>
+        <w:t xml:space="preserve"> the url to my github is </w:t>
+      </w:r>
+      <w:r>
+        <w:rPr>
+          <w:noProof/>
+        </w:rPr>
+        <w:t>https://github.com/vinaygoud8/vinay08</w:t>
+      </w:r>
+    </w:p>
+    <w:p>
+      <w:r>
+        <w:rPr>
+          <w:noProof/>
+        </w:rPr>
+        <w:lastRenderedPageBreak/>
+        <w:drawing>
+          <wp:inline distT="0" distB="0" distL="0" distR="0" wp14:anchorId="7A0AC679" wp14:editId="0A6D0932">
+            <wp:extent cx="5731510" cy="2660015"/>
+            <wp:effectExtent l="0" t="0" r="2540" b="6985"/>
+            <wp:docPr id="1" name="Picture 1"/>
+            <wp:cNvGraphicFramePr>
+              <a:graphicFrameLocks xmlns:a="http://schemas.openxmlformats.org/drawingml/2006/main" noChangeAspect="1"/>
+            </wp:cNvGraphicFramePr>
+            <a:graphic xmlns:a="http://schemas.openxmlformats.org/drawingml/2006/main">
+              <a:graphicData uri="http://schemas.openxmlformats.org/drawingml/2006/picture">
+                <pic:pic xmlns:pic="http://schemas.openxmlformats.org/drawingml/2006/picture">
+                  <pic:nvPicPr>
+                    <pic:cNvPr id="1" name=""/>
+                    <pic:cNvPicPr/>
+                  </pic:nvPicPr>
+                  <pic:blipFill>
+                    <a:blip r:embed="rId10"/>
+                    <a:stretch>
+                      <a:fillRect/>
+                    </a:stretch>
+                  </pic:blipFill>
+                  <pic:spPr>
+                    <a:xfrm>
+                      <a:off x="0" y="0"/>
                       <a:ext cx="5731510" cy="2660015"/>
                     </a:xfrm>
                     <a:prstGeom prst="rect">
@@ -516,6 +743,119 @@
       </w:rPr>
     </w:lvl>
   </w:abstractNum>
+  <w:abstractNum w:abstractNumId="1" w15:restartNumberingAfterBreak="0">
+    <w:nsid w:val="451F6891"/>
+    <w:multiLevelType w:val="hybridMultilevel"/>
+    <w:tmpl w:val="D4704D22"/>
+    <w:lvl w:ilvl="0" w:tplc="4009000B">
+      <w:start w:val="1"/>
+      <w:numFmt w:val="bullet"/>
+      <w:lvlText w:val=""/>
+      <w:lvlJc w:val="left"/>
+      <w:pPr>
+        <w:ind w:left="720" w:hanging="360"/>
+      </w:pPr>
+      <w:rPr>
+        <w:rFonts w:ascii="Wingdings" w:hAnsi="Wingdings" w:hint="default"/>
+      </w:rPr>
+    </w:lvl>
+    <w:lvl w:ilvl="1" w:tplc="40090003" w:tentative="1">
+      <w:start w:val="1"/>
+      <w:numFmt w:val="bullet"/>
+      <w:lvlText w:val="o"/>
+      <w:lvlJc w:val="left"/>
+      <w:pPr>
+        <w:ind w:left="1440" w:hanging="360"/>
+      </w:pPr>
+      <w:rPr>
+        <w:rFonts w:ascii="Courier New" w:hAnsi="Courier New" w:cs="Courier New" w:hint="default"/>
+      </w:rPr>
+    </w:lvl>
+    <w:lvl w:ilvl="2" w:tplc="40090005" w:tentative="1">
+      <w:start w:val="1"/>
+      <w:numFmt w:val="bullet"/>
+      <w:lvlText w:val=""/>
+      <w:lvlJc w:val="left"/>
+      <w:pPr>
+        <w:ind w:left="2160" w:hanging="360"/>
+      </w:pPr>
+      <w:rPr>
+        <w:rFonts w:ascii="Wingdings" w:hAnsi="Wingdings" w:hint="default"/>
+      </w:rPr>
+    </w:lvl>
+    <w:lvl w:ilvl="3" w:tplc="40090001" w:tentative="1">
+      <w:start w:val="1"/>
+      <w:numFmt w:val="bullet"/>
+      <w:lvlText w:val=""/>
+      <w:lvlJc w:val="left"/>
+      <w:pPr>
+        <w:ind w:left="2880" w:hanging="360"/>
+      </w:pPr>
+      <w:rPr>
+        <w:rFonts w:ascii="Symbol" w:hAnsi="Symbol" w:hint="default"/>
+      </w:rPr>
+    </w:lvl>
+    <w:lvl w:ilvl="4" w:tplc="40090003" w:tentative="1">
+      <w:start w:val="1"/>
+      <w:numFmt w:val="bullet"/>
+      <w:lvlText w:val="o"/>
+      <w:lvlJc w:val="left"/>
+      <w:pPr>
+        <w:ind w:left="3600" w:hanging="360"/>
+      </w:pPr>
+      <w:rPr>
+        <w:rFonts w:ascii="Courier New" w:hAnsi="Courier New" w:cs="Courier New" w:hint="default"/>
+      </w:rPr>
+    </w:lvl>
+    <w:lvl w:ilvl="5" w:tplc="40090005" w:tentative="1">
+      <w:start w:val="1"/>
+      <w:numFmt w:val="bullet"/>
+      <w:lvlText w:val=""/>
+      <w:lvlJc w:val="left"/>
+      <w:pPr>
+        <w:ind w:left="4320" w:hanging="360"/>
+      </w:pPr>
+      <w:rPr>
+        <w:rFonts w:ascii="Wingdings" w:hAnsi="Wingdings" w:hint="default"/>
+      </w:rPr>
+    </w:lvl>
+    <w:lvl w:ilvl="6" w:tplc="40090001" w:tentative="1">
+      <w:start w:val="1"/>
+      <w:numFmt w:val="bullet"/>
+      <w:lvlText w:val=""/>
+      <w:lvlJc w:val="left"/>
+      <w:pPr>
+        <w:ind w:left="5040" w:hanging="360"/>
+      </w:pPr>
+      <w:rPr>
+        <w:rFonts w:ascii="Symbol" w:hAnsi="Symbol" w:hint="default"/>
+      </w:rPr>
+    </w:lvl>
+    <w:lvl w:ilvl="7" w:tplc="40090003" w:tentative="1">
+      <w:start w:val="1"/>
+      <w:numFmt w:val="bullet"/>
+      <w:lvlText w:val="o"/>
+      <w:lvlJc w:val="left"/>
+      <w:pPr>
+        <w:ind w:left="5760" w:hanging="360"/>
+      </w:pPr>
+      <w:rPr>
+        <w:rFonts w:ascii="Courier New" w:hAnsi="Courier New" w:cs="Courier New" w:hint="default"/>
+      </w:rPr>
+    </w:lvl>
+    <w:lvl w:ilvl="8" w:tplc="40090005" w:tentative="1">
+      <w:start w:val="1"/>
+      <w:numFmt w:val="bullet"/>
+      <w:lvlText w:val=""/>
+      <w:lvlJc w:val="left"/>
+      <w:pPr>
+        <w:ind w:left="6480" w:hanging="360"/>
+      </w:pPr>
+      <w:rPr>
+        <w:rFonts w:ascii="Wingdings" w:hAnsi="Wingdings" w:hint="default"/>
+      </w:rPr>
+    </w:lvl>
+  </w:abstractNum>
   <w:num w:numId="1">
     <w:abstractNumId w:val="0"/>
     <w:lvlOverride w:ilvl="0"/>
@@ -527,6 +867,12 @@
     <w:lvlOverride w:ilvl="6"/>
     <w:lvlOverride w:ilvl="7"/>
     <w:lvlOverride w:ilvl="8"/>
+  </w:num>
+  <w:num w:numId="2">
+    <w:abstractNumId w:val="0"/>
+  </w:num>
+  <w:num w:numId="3">
+    <w:abstractNumId w:val="1"/>
   </w:num>
 </w:numbering>
 </file>

</xml_diff>